<commit_message>
Phase 2 activity 1
</commit_message>
<xml_diff>
--- a/Phase 2/Activity 1/Documents/Phase II Post Implementation Q.docx
+++ b/Phase 2/Activity 1/Documents/Phase II Post Implementation Q.docx
@@ -1,6 +1,6 @@
 
 <file path=word/document.xml><?xml version="1.0" encoding="utf-8"?>
-<w:document xmlns:wpc="http://schemas.microsoft.com/office/word/2010/wordprocessingCanvas" xmlns:mo="http://schemas.microsoft.com/office/mac/office/2008/main" xmlns:mc="http://schemas.openxmlformats.org/markup-compatibility/2006" xmlns:mv="urn:schemas-microsoft-com:mac:vml" xmlns:o="urn:schemas-microsoft-com:office:office" xmlns:r="http://schemas.openxmlformats.org/officeDocument/2006/relationships" xmlns:m="http://schemas.openxmlformats.org/officeDocument/2006/math" xmlns:v="urn:schemas-microsoft-com:vml" xmlns:wp14="http://schemas.microsoft.com/office/word/2010/wordprocessingDrawing" xmlns:wp="http://schemas.openxmlformats.org/drawingml/2006/wordprocessingDrawing" xmlns:w10="urn:schemas-microsoft-com:office:word" xmlns:w="http://schemas.openxmlformats.org/wordprocessingml/2006/main" xmlns:w14="http://schemas.microsoft.com/office/word/2010/wordml" xmlns:wpg="http://schemas.microsoft.com/office/word/2010/wordprocessingGroup" xmlns:wpi="http://schemas.microsoft.com/office/word/2010/wordprocessingInk" xmlns:wne="http://schemas.microsoft.com/office/word/2006/wordml" xmlns:wps="http://schemas.microsoft.com/office/word/2010/wordprocessingShape" mc:Ignorable="w14 wp14">
+<w:document xmlns:ve="http://schemas.openxmlformats.org/markup-compatibility/2006" xmlns:o="urn:schemas-microsoft-com:office:office" xmlns:r="http://schemas.openxmlformats.org/officeDocument/2006/relationships" xmlns:m="http://schemas.openxmlformats.org/officeDocument/2006/math" xmlns:v="urn:schemas-microsoft-com:vml" xmlns:wp="http://schemas.openxmlformats.org/drawingml/2006/wordprocessingDrawing" xmlns:w10="urn:schemas-microsoft-com:office:word" xmlns:w="http://schemas.openxmlformats.org/wordprocessingml/2006/main" xmlns:wne="http://schemas.microsoft.com/office/word/2006/wordml">
   <w:body>
     <w:p>
       <w:pPr>
@@ -24,7 +24,19 @@
         <w:rPr>
           <w:b w:val="0"/>
         </w:rPr>
-        <w:t>Volunteer # ___________</w:t>
+        <w:t>Volunteer # ___</w:t>
+      </w:r>
+      <w:r>
+        <w:rPr>
+          <w:b w:val="0"/>
+        </w:rPr>
+        <w:t>005</w:t>
+      </w:r>
+      <w:r>
+        <w:rPr>
+          <w:b w:val="0"/>
+        </w:rPr>
+        <w:t>____</w:t>
       </w:r>
       <w:bookmarkEnd w:id="1"/>
     </w:p>
@@ -59,8 +71,14 @@
           <w:ilvl w:val="0"/>
           <w:numId w:val="3"/>
         </w:numPr>
-      </w:pPr>
-      <w:r>
+        <w:rPr>
+          <w:color w:val="FF0000"/>
+        </w:rPr>
+      </w:pPr>
+      <w:r>
+        <w:rPr>
+          <w:color w:val="FF0000"/>
+        </w:rPr>
         <w:t>No effect</w:t>
       </w:r>
     </w:p>
@@ -168,8 +186,14 @@
           <w:ilvl w:val="0"/>
           <w:numId w:val="4"/>
         </w:numPr>
-      </w:pPr>
-      <w:r>
+        <w:rPr>
+          <w:color w:val="FF0000"/>
+        </w:rPr>
+      </w:pPr>
+      <w:r>
+        <w:rPr>
+          <w:color w:val="FF0000"/>
+        </w:rPr>
         <w:t>Need minor changes such as modifying few existing methods and variables</w:t>
       </w:r>
     </w:p>
@@ -271,8 +295,14 @@
           <w:ilvl w:val="0"/>
           <w:numId w:val="4"/>
         </w:numPr>
-      </w:pPr>
-      <w:r>
+        <w:rPr>
+          <w:color w:val="FF0000"/>
+        </w:rPr>
+      </w:pPr>
+      <w:r>
+        <w:rPr>
+          <w:color w:val="FF0000"/>
+        </w:rPr>
         <w:t>Need minor changes such as modifying few existing methods and variables</w:t>
       </w:r>
     </w:p>
@@ -365,8 +395,14 @@
           <w:ilvl w:val="0"/>
           <w:numId w:val="5"/>
         </w:numPr>
-      </w:pPr>
-      <w:r>
+        <w:rPr>
+          <w:color w:val="FF0000"/>
+        </w:rPr>
+      </w:pPr>
+      <w:r>
+        <w:rPr>
+          <w:color w:val="FF0000"/>
+        </w:rPr>
         <w:t>Working with the Java implementation language or the IDE</w:t>
       </w:r>
     </w:p>
@@ -433,8 +469,14 @@
           <w:ilvl w:val="0"/>
           <w:numId w:val="6"/>
         </w:numPr>
-      </w:pPr>
-      <w:r>
+        <w:rPr>
+          <w:color w:val="FF0000"/>
+        </w:rPr>
+      </w:pPr>
+      <w:r>
+        <w:rPr>
+          <w:color w:val="FF0000"/>
+        </w:rPr>
         <w:t>Working with the Java implementation language or the IDE</w:t>
       </w:r>
     </w:p>
@@ -505,8 +547,14 @@
           <w:ilvl w:val="0"/>
           <w:numId w:val="7"/>
         </w:numPr>
-      </w:pPr>
-      <w:r>
+        <w:rPr>
+          <w:color w:val="FF0000"/>
+        </w:rPr>
+      </w:pPr>
+      <w:r>
+        <w:rPr>
+          <w:color w:val="FF0000"/>
+        </w:rPr>
         <w:t>Implementing the solutions</w:t>
       </w:r>
     </w:p>
@@ -517,8 +565,14 @@
           <w:ilvl w:val="0"/>
           <w:numId w:val="7"/>
         </w:numPr>
-      </w:pPr>
-      <w:r>
+        <w:rPr>
+          <w:color w:val="FF0000"/>
+        </w:rPr>
+      </w:pPr>
+      <w:r>
+        <w:rPr>
+          <w:color w:val="FF0000"/>
+        </w:rPr>
         <w:t>Debugging the solutions</w:t>
       </w:r>
     </w:p>
@@ -620,8 +674,14 @@
           <w:ilvl w:val="0"/>
           <w:numId w:val="8"/>
         </w:numPr>
-      </w:pPr>
-      <w:r>
+        <w:rPr>
+          <w:color w:val="FF0000"/>
+        </w:rPr>
+      </w:pPr>
+      <w:r>
+        <w:rPr>
+          <w:color w:val="FF0000"/>
+        </w:rPr>
         <w:t>Implementing the solutions</w:t>
       </w:r>
     </w:p>
@@ -632,8 +692,14 @@
           <w:ilvl w:val="0"/>
           <w:numId w:val="8"/>
         </w:numPr>
-      </w:pPr>
-      <w:r>
+        <w:rPr>
+          <w:color w:val="FF0000"/>
+        </w:rPr>
+      </w:pPr>
+      <w:r>
+        <w:rPr>
+          <w:color w:val="FF0000"/>
+        </w:rPr>
         <w:t>Debugging the solutions</w:t>
       </w:r>
     </w:p>
@@ -695,8 +761,14 @@
           <w:ilvl w:val="0"/>
           <w:numId w:val="9"/>
         </w:numPr>
-      </w:pPr>
-      <w:r>
+        <w:rPr>
+          <w:color w:val="FF0000"/>
+        </w:rPr>
+      </w:pPr>
+      <w:r>
+        <w:rPr>
+          <w:color w:val="FF0000"/>
+        </w:rPr>
         <w:t>Your changes introduced new dependency among existing application components</w:t>
       </w:r>
     </w:p>
@@ -774,8 +846,14 @@
           <w:ilvl w:val="0"/>
           <w:numId w:val="10"/>
         </w:numPr>
-      </w:pPr>
-      <w:r>
+        <w:rPr>
+          <w:color w:val="FF0000"/>
+        </w:rPr>
+      </w:pPr>
+      <w:r>
+        <w:rPr>
+          <w:color w:val="FF0000"/>
+        </w:rPr>
         <w:t>Improve the implementation of individual methods, independent of changing the structure of the application, to improve readability or maintainability</w:t>
       </w:r>
     </w:p>
@@ -833,8 +911,14 @@
           <w:ilvl w:val="0"/>
           <w:numId w:val="11"/>
         </w:numPr>
-      </w:pPr>
-      <w:r>
+        <w:rPr>
+          <w:color w:val="FF0000"/>
+        </w:rPr>
+      </w:pPr>
+      <w:r>
+        <w:rPr>
+          <w:color w:val="FF0000"/>
+        </w:rPr>
         <w:t>Minor changes</w:t>
       </w:r>
     </w:p>
@@ -869,13 +953,7 @@
         </w:numPr>
       </w:pPr>
       <w:r>
-        <w:t xml:space="preserve">In general, in order to implement your </w:t>
-      </w:r>
-      <w:r>
-        <w:t>extensions</w:t>
-      </w:r>
-      <w:r>
-        <w:t xml:space="preserve"> for </w:t>
+        <w:t xml:space="preserve">In general, in order to implement your extensions for </w:t>
       </w:r>
       <w:r>
         <w:t>phase 2 you made?</w:t>
@@ -900,8 +978,14 @@
           <w:ilvl w:val="0"/>
           <w:numId w:val="11"/>
         </w:numPr>
-      </w:pPr>
-      <w:r>
+        <w:rPr>
+          <w:color w:val="FF0000"/>
+        </w:rPr>
+      </w:pPr>
+      <w:r>
+        <w:rPr>
+          <w:color w:val="FF0000"/>
+        </w:rPr>
         <w:t>Minor changes</w:t>
       </w:r>
     </w:p>
@@ -949,8 +1033,14 @@
           <w:ilvl w:val="0"/>
           <w:numId w:val="14"/>
         </w:numPr>
-      </w:pPr>
-      <w:r>
+        <w:rPr>
+          <w:color w:val="FF0000"/>
+        </w:rPr>
+      </w:pPr>
+      <w:r>
+        <w:rPr>
+          <w:color w:val="FF0000"/>
+        </w:rPr>
         <w:t>Yes</w:t>
       </w:r>
     </w:p>
@@ -1006,8 +1096,14 @@
           <w:ilvl w:val="0"/>
           <w:numId w:val="15"/>
         </w:numPr>
-      </w:pPr>
-      <w:r>
+        <w:rPr>
+          <w:color w:val="FF0000"/>
+        </w:rPr>
+      </w:pPr>
+      <w:r>
+        <w:rPr>
+          <w:color w:val="FF0000"/>
+        </w:rPr>
         <w:t>Yes</w:t>
       </w:r>
     </w:p>
@@ -1157,8 +1253,14 @@
           <w:ilvl w:val="0"/>
           <w:numId w:val="16"/>
         </w:numPr>
-      </w:pPr>
-      <w:r>
+        <w:rPr>
+          <w:color w:val="FF0000"/>
+        </w:rPr>
+      </w:pPr>
+      <w:r>
+        <w:rPr>
+          <w:color w:val="FF0000"/>
+        </w:rPr>
         <w:t xml:space="preserve">Require only minor change in implementation </w:t>
       </w:r>
     </w:p>
@@ -1181,8 +1283,14 @@
           <w:ilvl w:val="0"/>
           <w:numId w:val="16"/>
         </w:numPr>
-      </w:pPr>
-      <w:r>
+        <w:rPr>
+          <w:color w:val="FF0000"/>
+        </w:rPr>
+      </w:pPr>
+      <w:r>
+        <w:rPr>
+          <w:color w:val="FF0000"/>
+        </w:rPr>
         <w:t>May expect some new bugs in the program</w:t>
       </w:r>
     </w:p>
@@ -1205,8 +1313,14 @@
           <w:ilvl w:val="0"/>
           <w:numId w:val="16"/>
         </w:numPr>
-      </w:pPr>
-      <w:r>
+        <w:rPr>
+          <w:color w:val="FF0000"/>
+        </w:rPr>
+      </w:pPr>
+      <w:r>
+        <w:rPr>
+          <w:color w:val="FF0000"/>
+        </w:rPr>
         <w:t>Can reuse existing code to implement new changes</w:t>
       </w:r>
     </w:p>
@@ -1391,16 +1505,7 @@
         <w:t xml:space="preserve">In order to implement the change in requirements for </w:t>
       </w:r>
       <w:r>
-        <w:t xml:space="preserve">the </w:t>
-      </w:r>
-      <w:r>
-        <w:t>application</w:t>
-      </w:r>
-      <w:r>
-        <w:t xml:space="preserve"> part </w:t>
-      </w:r>
-      <w:r>
-        <w:t xml:space="preserve">only </w:t>
+        <w:t xml:space="preserve">the application part only </w:t>
       </w:r>
       <w:r>
         <w:t>what are the following changes you made in your implementation?</w:t>
@@ -1462,8 +1567,14 @@
           <w:ilvl w:val="0"/>
           <w:numId w:val="16"/>
         </w:numPr>
-      </w:pPr>
-      <w:r>
+        <w:rPr>
+          <w:color w:val="FF0000"/>
+        </w:rPr>
+      </w:pPr>
+      <w:r>
+        <w:rPr>
+          <w:color w:val="FF0000"/>
+        </w:rPr>
         <w:t xml:space="preserve">Require only minor change in implementation </w:t>
       </w:r>
     </w:p>
@@ -1474,8 +1585,14 @@
           <w:ilvl w:val="0"/>
           <w:numId w:val="16"/>
         </w:numPr>
-      </w:pPr>
-      <w:r>
+        <w:rPr>
+          <w:color w:val="FF0000"/>
+        </w:rPr>
+      </w:pPr>
+      <w:r>
+        <w:rPr>
+          <w:color w:val="FF0000"/>
+        </w:rPr>
         <w:t>May expect some new bugs in the program</w:t>
       </w:r>
     </w:p>
@@ -1531,7 +1648,16 @@
           <w:ilvl w:val="0"/>
           <w:numId w:val="0"/>
         </w:numPr>
-      </w:pPr>
+        <w:rPr>
+          <w:color w:val="FF0000"/>
+        </w:rPr>
+      </w:pPr>
+      <w:r>
+        <w:rPr>
+          <w:color w:val="FF0000"/>
+        </w:rPr>
+        <w:t>4</w:t>
+      </w:r>
     </w:p>
     <w:p>
       <w:pPr>
@@ -1558,8 +1684,16 @@
       <w:pPr>
         <w:rPr>
           <w:rFonts w:ascii="Times New Roman" w:hAnsi="Times New Roman" w:cs="Times New Roman"/>
-        </w:rPr>
-      </w:pPr>
+          <w:color w:val="FF0000"/>
+        </w:rPr>
+      </w:pPr>
+      <w:r>
+        <w:rPr>
+          <w:rFonts w:ascii="Times New Roman" w:hAnsi="Times New Roman" w:cs="Times New Roman"/>
+          <w:color w:val="FF0000"/>
+        </w:rPr>
+        <w:t>4</w:t>
+      </w:r>
     </w:p>
     <w:p>
       <w:pPr>
@@ -1582,6 +1716,7 @@
     <w:p>
       <w:pPr>
         <w:tabs>
+          <w:tab w:val="left" w:pos="496"/>
           <w:tab w:val="left" w:pos="1440"/>
         </w:tabs>
         <w:rPr>
@@ -1594,6 +1729,18 @@
         </w:rPr>
         <w:tab/>
       </w:r>
+      <w:r>
+        <w:rPr>
+          <w:rFonts w:ascii="Times New Roman" w:hAnsi="Times New Roman" w:cs="Times New Roman"/>
+        </w:rPr>
+        <w:t>Around one hour</w:t>
+      </w:r>
+      <w:r>
+        <w:rPr>
+          <w:rFonts w:ascii="Times New Roman" w:hAnsi="Times New Roman" w:cs="Times New Roman"/>
+        </w:rPr>
+        <w:tab/>
+      </w:r>
     </w:p>
     <w:p>
       <w:pPr>
@@ -1605,6 +1752,19 @@
       </w:pPr>
       <w:r>
         <w:t>How many hours did you spend to implement phase 2 application changes?</w:t>
+      </w:r>
+    </w:p>
+    <w:p>
+      <w:pPr>
+        <w:pStyle w:val="ThesisBullits"/>
+        <w:numPr>
+          <w:ilvl w:val="0"/>
+          <w:numId w:val="0"/>
+        </w:numPr>
+        <w:ind w:left="720"/>
+      </w:pPr>
+      <w:r>
+        <w:t>Around 2 hours</w:t>
       </w:r>
     </w:p>
     <w:p>
@@ -1627,8 +1787,8 @@
     </w:p>
     <w:p/>
     <w:sectPr>
-      <w:headerReference w:type="default" r:id="rId6"/>
-      <w:footerReference w:type="default" r:id="rId7"/>
+      <w:headerReference w:type="default" r:id="rId7"/>
+      <w:footerReference w:type="default" r:id="rId8"/>
       <w:pgSz w:w="12240" w:h="15840"/>
       <w:pgMar w:top="1267" w:right="1800" w:bottom="1440" w:left="1800" w:header="720" w:footer="720" w:gutter="0"/>
       <w:cols w:space="720"/>
@@ -1638,8 +1798,33 @@
 </w:document>
 </file>
 
+<file path=word/endnotes.xml><?xml version="1.0" encoding="utf-8"?>
+<w:endnotes xmlns:ve="http://schemas.openxmlformats.org/markup-compatibility/2006" xmlns:o="urn:schemas-microsoft-com:office:office" xmlns:r="http://schemas.openxmlformats.org/officeDocument/2006/relationships" xmlns:m="http://schemas.openxmlformats.org/officeDocument/2006/math" xmlns:v="urn:schemas-microsoft-com:vml" xmlns:wp="http://schemas.openxmlformats.org/drawingml/2006/wordprocessingDrawing" xmlns:w10="urn:schemas-microsoft-com:office:word" xmlns:w="http://schemas.openxmlformats.org/wordprocessingml/2006/main" xmlns:wne="http://schemas.microsoft.com/office/word/2006/wordml">
+  <w:endnote w:type="separator" w:id="-1">
+    <w:p>
+      <w:pPr>
+        <w:spacing w:after="0" w:line="240" w:lineRule="auto"/>
+      </w:pPr>
+      <w:r>
+        <w:separator/>
+      </w:r>
+    </w:p>
+  </w:endnote>
+  <w:endnote w:type="continuationSeparator" w:id="0">
+    <w:p>
+      <w:pPr>
+        <w:spacing w:after="0" w:line="240" w:lineRule="auto"/>
+      </w:pPr>
+      <w:r>
+        <w:continuationSeparator/>
+      </w:r>
+    </w:p>
+  </w:endnote>
+</w:endnotes>
+</file>
+
 <file path=word/footer1.xml><?xml version="1.0" encoding="utf-8"?>
-<w:ftr xmlns:wpc="http://schemas.microsoft.com/office/word/2010/wordprocessingCanvas" xmlns:mo="http://schemas.microsoft.com/office/mac/office/2008/main" xmlns:mc="http://schemas.openxmlformats.org/markup-compatibility/2006" xmlns:mv="urn:schemas-microsoft-com:mac:vml" xmlns:o="urn:schemas-microsoft-com:office:office" xmlns:r="http://schemas.openxmlformats.org/officeDocument/2006/relationships" xmlns:m="http://schemas.openxmlformats.org/officeDocument/2006/math" xmlns:v="urn:schemas-microsoft-com:vml" xmlns:wp14="http://schemas.microsoft.com/office/word/2010/wordprocessingDrawing" xmlns:wp="http://schemas.openxmlformats.org/drawingml/2006/wordprocessingDrawing" xmlns:w10="urn:schemas-microsoft-com:office:word" xmlns:w="http://schemas.openxmlformats.org/wordprocessingml/2006/main" xmlns:w14="http://schemas.microsoft.com/office/word/2010/wordml" xmlns:wpg="http://schemas.microsoft.com/office/word/2010/wordprocessingGroup" xmlns:wpi="http://schemas.microsoft.com/office/word/2010/wordprocessingInk" xmlns:wne="http://schemas.microsoft.com/office/word/2006/wordml" xmlns:wps="http://schemas.microsoft.com/office/word/2010/wordprocessingShape" mc:Ignorable="w14 wp14">
+<w:ftr xmlns:ve="http://schemas.openxmlformats.org/markup-compatibility/2006" xmlns:o="urn:schemas-microsoft-com:office:office" xmlns:r="http://schemas.openxmlformats.org/officeDocument/2006/relationships" xmlns:m="http://schemas.openxmlformats.org/officeDocument/2006/math" xmlns:v="urn:schemas-microsoft-com:vml" xmlns:wp="http://schemas.openxmlformats.org/drawingml/2006/wordprocessingDrawing" xmlns:w10="urn:schemas-microsoft-com:office:word" xmlns:w="http://schemas.openxmlformats.org/wordprocessingml/2006/main" xmlns:wne="http://schemas.microsoft.com/office/word/2006/wordml">
   <w:sdt>
     <w:sdtPr>
       <w:id w:val="-530189736"/>
@@ -1691,8 +1876,33 @@
 </w:ftr>
 </file>
 
+<file path=word/footnotes.xml><?xml version="1.0" encoding="utf-8"?>
+<w:footnotes xmlns:ve="http://schemas.openxmlformats.org/markup-compatibility/2006" xmlns:o="urn:schemas-microsoft-com:office:office" xmlns:r="http://schemas.openxmlformats.org/officeDocument/2006/relationships" xmlns:m="http://schemas.openxmlformats.org/officeDocument/2006/math" xmlns:v="urn:schemas-microsoft-com:vml" xmlns:wp="http://schemas.openxmlformats.org/drawingml/2006/wordprocessingDrawing" xmlns:w10="urn:schemas-microsoft-com:office:word" xmlns:w="http://schemas.openxmlformats.org/wordprocessingml/2006/main" xmlns:wne="http://schemas.microsoft.com/office/word/2006/wordml">
+  <w:footnote w:type="separator" w:id="-1">
+    <w:p>
+      <w:pPr>
+        <w:spacing w:after="0" w:line="240" w:lineRule="auto"/>
+      </w:pPr>
+      <w:r>
+        <w:separator/>
+      </w:r>
+    </w:p>
+  </w:footnote>
+  <w:footnote w:type="continuationSeparator" w:id="0">
+    <w:p>
+      <w:pPr>
+        <w:spacing w:after="0" w:line="240" w:lineRule="auto"/>
+      </w:pPr>
+      <w:r>
+        <w:continuationSeparator/>
+      </w:r>
+    </w:p>
+  </w:footnote>
+</w:footnotes>
+</file>
+
 <file path=word/header1.xml><?xml version="1.0" encoding="utf-8"?>
-<w:hdr xmlns:wpc="http://schemas.microsoft.com/office/word/2010/wordprocessingCanvas" xmlns:mo="http://schemas.microsoft.com/office/mac/office/2008/main" xmlns:mc="http://schemas.openxmlformats.org/markup-compatibility/2006" xmlns:mv="urn:schemas-microsoft-com:mac:vml" xmlns:o="urn:schemas-microsoft-com:office:office" xmlns:r="http://schemas.openxmlformats.org/officeDocument/2006/relationships" xmlns:m="http://schemas.openxmlformats.org/officeDocument/2006/math" xmlns:v="urn:schemas-microsoft-com:vml" xmlns:wp14="http://schemas.microsoft.com/office/word/2010/wordprocessingDrawing" xmlns:wp="http://schemas.openxmlformats.org/drawingml/2006/wordprocessingDrawing" xmlns:w10="urn:schemas-microsoft-com:office:word" xmlns:w="http://schemas.openxmlformats.org/wordprocessingml/2006/main" xmlns:w14="http://schemas.microsoft.com/office/word/2010/wordml" xmlns:wpg="http://schemas.microsoft.com/office/word/2010/wordprocessingGroup" xmlns:wpi="http://schemas.microsoft.com/office/word/2010/wordprocessingInk" xmlns:wne="http://schemas.microsoft.com/office/word/2006/wordml" xmlns:wps="http://schemas.microsoft.com/office/word/2010/wordprocessingShape" mc:Ignorable="w14 wp14">
+<w:hdr xmlns:ve="http://schemas.openxmlformats.org/markup-compatibility/2006" xmlns:o="urn:schemas-microsoft-com:office:office" xmlns:r="http://schemas.openxmlformats.org/officeDocument/2006/relationships" xmlns:m="http://schemas.openxmlformats.org/officeDocument/2006/math" xmlns:v="urn:schemas-microsoft-com:vml" xmlns:wp="http://schemas.openxmlformats.org/drawingml/2006/wordprocessingDrawing" xmlns:w10="urn:schemas-microsoft-com:office:word" xmlns:w="http://schemas.openxmlformats.org/wordprocessingml/2006/main" xmlns:wne="http://schemas.microsoft.com/office/word/2006/wordml">
   <w:p>
     <w:pPr>
       <w:pStyle w:val="Header"/>
@@ -1702,7 +1912,7 @@
 </file>
 
 <file path=word/numbering.xml><?xml version="1.0" encoding="utf-8"?>
-<w:numbering xmlns:wpc="http://schemas.microsoft.com/office/word/2010/wordprocessingCanvas" xmlns:mo="http://schemas.microsoft.com/office/mac/office/2008/main" xmlns:mc="http://schemas.openxmlformats.org/markup-compatibility/2006" xmlns:mv="urn:schemas-microsoft-com:mac:vml" xmlns:o="urn:schemas-microsoft-com:office:office" xmlns:r="http://schemas.openxmlformats.org/officeDocument/2006/relationships" xmlns:m="http://schemas.openxmlformats.org/officeDocument/2006/math" xmlns:v="urn:schemas-microsoft-com:vml" xmlns:wp14="http://schemas.microsoft.com/office/word/2010/wordprocessingDrawing" xmlns:wp="http://schemas.openxmlformats.org/drawingml/2006/wordprocessingDrawing" xmlns:w10="urn:schemas-microsoft-com:office:word" xmlns:w="http://schemas.openxmlformats.org/wordprocessingml/2006/main" xmlns:w14="http://schemas.microsoft.com/office/word/2010/wordml" xmlns:wpg="http://schemas.microsoft.com/office/word/2010/wordprocessingGroup" xmlns:wpi="http://schemas.microsoft.com/office/word/2010/wordprocessingInk" xmlns:wne="http://schemas.microsoft.com/office/word/2006/wordml" xmlns:wps="http://schemas.microsoft.com/office/word/2010/wordprocessingShape" mc:Ignorable="w14 wp14">
+<w:numbering xmlns:ve="http://schemas.openxmlformats.org/markup-compatibility/2006" xmlns:o="urn:schemas-microsoft-com:office:office" xmlns:r="http://schemas.openxmlformats.org/officeDocument/2006/relationships" xmlns:m="http://schemas.openxmlformats.org/officeDocument/2006/math" xmlns:v="urn:schemas-microsoft-com:vml" xmlns:wp="http://schemas.openxmlformats.org/drawingml/2006/wordprocessingDrawing" xmlns:w10="urn:schemas-microsoft-com:office:word" xmlns:w="http://schemas.openxmlformats.org/wordprocessingml/2006/main" xmlns:wne="http://schemas.microsoft.com/office/word/2006/wordml">
   <w:abstractNum w:abstractNumId="0">
     <w:nsid w:val="007E7F78"/>
     <w:multiLevelType w:val="hybridMultilevel"/>
@@ -3267,7 +3477,7 @@
 </file>
 
 <file path=word/styles.xml><?xml version="1.0" encoding="utf-8"?>
-<w:styles xmlns:mc="http://schemas.openxmlformats.org/markup-compatibility/2006" xmlns:r="http://schemas.openxmlformats.org/officeDocument/2006/relationships" xmlns:w="http://schemas.openxmlformats.org/wordprocessingml/2006/main" xmlns:w14="http://schemas.microsoft.com/office/word/2010/wordml" mc:Ignorable="w14">
+<w:styles xmlns:r="http://schemas.openxmlformats.org/officeDocument/2006/relationships" xmlns:w="http://schemas.openxmlformats.org/wordprocessingml/2006/main">
   <w:docDefaults>
     <w:rPrDefault>
       <w:rPr>
@@ -3279,7 +3489,7 @@
     </w:rPrDefault>
     <w:pPrDefault/>
   </w:docDefaults>
-  <w:latentStyles w:defLockedState="0" w:defUIPriority="99" w:defSemiHidden="1" w:defUnhideWhenUsed="1" w:defQFormat="0" w:count="276">
+  <w:latentStyles w:defLockedState="0" w:defUIPriority="99" w:defSemiHidden="1" w:defUnhideWhenUsed="1" w:defQFormat="0" w:count="267">
     <w:lsdException w:name="Normal" w:semiHidden="0" w:uiPriority="0" w:unhideWhenUsed="0" w:qFormat="1"/>
     <w:lsdException w:name="heading 1" w:semiHidden="0" w:uiPriority="9" w:unhideWhenUsed="0" w:qFormat="1"/>
     <w:lsdException w:name="heading 2" w:uiPriority="9" w:qFormat="1"/>
@@ -3442,6 +3652,7 @@
     <w:uiPriority w:val="99"/>
     <w:semiHidden/>
     <w:unhideWhenUsed/>
+    <w:qFormat/>
     <w:tblPr>
       <w:tblInd w:w="0" w:type="dxa"/>
       <w:tblCellMar>

</xml_diff>